<commit_message>
capturing frames by designated thread
</commit_message>
<xml_diff>
--- a/_Docs/project appendices.docx
+++ b/_Docs/project appendices.docx
@@ -3,8 +3,13 @@
 <w:document xmlns:wpc="http://schemas.microsoft.com/office/word/2010/wordprocessingCanvas" xmlns:mc="http://schemas.openxmlformats.org/markup-compatibility/2006" xmlns:o="urn:schemas-microsoft-com:office:office" xmlns:r="http://schemas.openxmlformats.org/officeDocument/2006/relationships" xmlns:m="http://schemas.openxmlformats.org/officeDocument/2006/math" xmlns:v="urn:schemas-microsoft-com:vml" xmlns:wp14="http://schemas.microsoft.com/office/word/2010/wordprocessingDrawing" xmlns:wp="http://schemas.openxmlformats.org/drawingml/2006/wordprocessingDrawing" xmlns:w10="urn:schemas-microsoft-com:office:word" xmlns:w="http://schemas.openxmlformats.org/wordprocessingml/2006/main" xmlns:w14="http://schemas.microsoft.com/office/word/2010/wordml" xmlns:w15="http://schemas.microsoft.com/office/word/2012/wordml" xmlns:wpg="http://schemas.microsoft.com/office/word/2010/wordprocessingGroup" xmlns:wpi="http://schemas.microsoft.com/office/word/2010/wordprocessingInk" xmlns:wne="http://schemas.microsoft.com/office/word/2006/wordml" xmlns:wps="http://schemas.microsoft.com/office/word/2010/wordprocessingShape" mc:Ignorable="w14 w15 wp14">
   <w:body>
     <w:p>
-      <w:r>
-        <w:t>Xstring is manually added to the project.</w:t>
+      <w:proofErr w:type="spellStart"/>
+      <w:r>
+        <w:t>Xstring</w:t>
+      </w:r>
+      <w:proofErr w:type="spellEnd"/>
+      <w:r>
+        <w:t xml:space="preserve"> is manually added to the project.</w:t>
       </w:r>
     </w:p>
     <w:p>
@@ -54,8 +59,6 @@
       <w:r>
         <w:t>See:</w:t>
       </w:r>
-      <w:bookmarkStart w:id="0" w:name="_GoBack"/>
-      <w:bookmarkEnd w:id="0"/>
     </w:p>
     <w:p>
       <w:hyperlink r:id="rId7" w:history="1">
@@ -68,6 +71,396 @@
       </w:hyperlink>
     </w:p>
     <w:p/>
+    <w:p>
+      <w:proofErr w:type="gramStart"/>
+      <w:r>
+        <w:t>also</w:t>
+      </w:r>
+      <w:proofErr w:type="gramEnd"/>
+      <w:r>
+        <w:t xml:space="preserve"> project settings in Eclipse are:</w:t>
+      </w:r>
+    </w:p>
+    <w:p>
+      <w:r>
+        <w:t>..</w:t>
+      </w:r>
+    </w:p>
+    <w:p/>
+    <w:p>
+      <w:r>
+        <w:t>Package installations due to VS-</w:t>
+      </w:r>
+      <w:proofErr w:type="spellStart"/>
+      <w:r>
+        <w:t>linux</w:t>
+      </w:r>
+      <w:proofErr w:type="spellEnd"/>
+      <w:r>
+        <w:t xml:space="preserve"> trial:</w:t>
+      </w:r>
+    </w:p>
+    <w:p>
+      <w:r>
+        <w:rPr>
+          <w:noProof/>
+        </w:rPr>
+        <w:lastRenderedPageBreak/>
+        <w:drawing>
+          <wp:inline distT="0" distB="0" distL="0" distR="0" wp14:anchorId="38B18DED" wp14:editId="25A71FF9">
+            <wp:extent cx="5115324" cy="4269567"/>
+            <wp:effectExtent l="0" t="0" r="0" b="0"/>
+            <wp:docPr id="2" name="תמונה 2"/>
+            <wp:cNvGraphicFramePr>
+              <a:graphicFrameLocks xmlns:a="http://schemas.openxmlformats.org/drawingml/2006/main" noChangeAspect="1"/>
+            </wp:cNvGraphicFramePr>
+            <a:graphic xmlns:a="http://schemas.openxmlformats.org/drawingml/2006/main">
+              <a:graphicData uri="http://schemas.openxmlformats.org/drawingml/2006/picture">
+                <pic:pic xmlns:pic="http://schemas.openxmlformats.org/drawingml/2006/picture">
+                  <pic:nvPicPr>
+                    <pic:cNvPr id="1" name=""/>
+                    <pic:cNvPicPr/>
+                  </pic:nvPicPr>
+                  <pic:blipFill rotWithShape="1">
+                    <a:blip r:embed="rId8"/>
+                    <a:srcRect l="8568" t="31822" r="47902"/>
+                    <a:stretch/>
+                  </pic:blipFill>
+                  <pic:spPr bwMode="auto">
+                    <a:xfrm>
+                      <a:off x="0" y="0"/>
+                      <a:ext cx="5146171" cy="4295314"/>
+                    </a:xfrm>
+                    <a:prstGeom prst="rect">
+                      <a:avLst/>
+                    </a:prstGeom>
+                    <a:ln>
+                      <a:noFill/>
+                    </a:ln>
+                    <a:extLst>
+                      <a:ext uri="{53640926-AAD7-44D8-BBD7-CCE9431645EC}">
+                        <a14:shadowObscured xmlns:a14="http://schemas.microsoft.com/office/drawing/2010/main"/>
+                      </a:ext>
+                    </a:extLst>
+                  </pic:spPr>
+                </pic:pic>
+              </a:graphicData>
+            </a:graphic>
+          </wp:inline>
+        </w:drawing>
+      </w:r>
+    </w:p>
+    <w:p>
+      <w:r>
+        <w:t>Also</w:t>
+      </w:r>
+    </w:p>
+    <w:p>
+      <w:r>
+        <w:rPr>
+          <w:noProof/>
+        </w:rPr>
+        <w:drawing>
+          <wp:inline distT="0" distB="0" distL="0" distR="0" wp14:anchorId="35F0D4CC" wp14:editId="379CA570">
+            <wp:extent cx="4914900" cy="2483755"/>
+            <wp:effectExtent l="0" t="0" r="0" b="0"/>
+            <wp:docPr id="3" name="תמונה 3"/>
+            <wp:cNvGraphicFramePr>
+              <a:graphicFrameLocks xmlns:a="http://schemas.openxmlformats.org/drawingml/2006/main" noChangeAspect="1"/>
+            </wp:cNvGraphicFramePr>
+            <a:graphic xmlns:a="http://schemas.openxmlformats.org/drawingml/2006/main">
+              <a:graphicData uri="http://schemas.openxmlformats.org/drawingml/2006/picture">
+                <pic:pic xmlns:pic="http://schemas.openxmlformats.org/drawingml/2006/picture">
+                  <pic:nvPicPr>
+                    <pic:cNvPr id="1" name=""/>
+                    <pic:cNvPicPr/>
+                  </pic:nvPicPr>
+                  <pic:blipFill rotWithShape="1">
+                    <a:blip r:embed="rId9"/>
+                    <a:srcRect l="8220" t="58723" r="48252"/>
+                    <a:stretch/>
+                  </pic:blipFill>
+                  <pic:spPr bwMode="auto">
+                    <a:xfrm>
+                      <a:off x="0" y="0"/>
+                      <a:ext cx="4934653" cy="2493737"/>
+                    </a:xfrm>
+                    <a:prstGeom prst="rect">
+                      <a:avLst/>
+                    </a:prstGeom>
+                    <a:ln>
+                      <a:noFill/>
+                    </a:ln>
+                    <a:extLst>
+                      <a:ext uri="{53640926-AAD7-44D8-BBD7-CCE9431645EC}">
+                        <a14:shadowObscured xmlns:a14="http://schemas.microsoft.com/office/drawing/2010/main"/>
+                      </a:ext>
+                    </a:extLst>
+                  </pic:spPr>
+                </pic:pic>
+              </a:graphicData>
+            </a:graphic>
+          </wp:inline>
+        </w:drawing>
+      </w:r>
+    </w:p>
+    <w:p/>
+    <w:p>
+      <w:r>
+        <w:t>More commands:</w:t>
+      </w:r>
+    </w:p>
+    <w:p>
+      <w:proofErr w:type="spellStart"/>
+      <w:proofErr w:type="gramStart"/>
+      <w:r>
+        <w:t>modinfo</w:t>
+      </w:r>
+      <w:proofErr w:type="spellEnd"/>
+      <w:proofErr w:type="gramEnd"/>
+      <w:r>
+        <w:t xml:space="preserve"> will tell package module information.</w:t>
+      </w:r>
+    </w:p>
+    <w:p>
+      <w:r>
+        <w:lastRenderedPageBreak/>
+        <w:t xml:space="preserve">According </w:t>
+      </w:r>
+      <w:proofErr w:type="gramStart"/>
+      <w:r>
+        <w:t>to :</w:t>
+      </w:r>
+      <w:proofErr w:type="gramEnd"/>
+      <w:r>
+        <w:t xml:space="preserve"> </w:t>
+      </w:r>
+      <w:hyperlink r:id="rId10" w:history="1">
+        <w:r>
+          <w:rPr>
+            <w:rStyle w:val="Hyperlink"/>
+          </w:rPr>
+          <w:t>https://help.ubuntu.com/community/SSH/OpenSSH/Configuring</w:t>
+        </w:r>
+      </w:hyperlink>
+      <w:r>
+        <w:t xml:space="preserve"> </w:t>
+      </w:r>
+    </w:p>
+    <w:p>
+      <w:proofErr w:type="spellStart"/>
+      <w:proofErr w:type="gramStart"/>
+      <w:r>
+        <w:t>i</w:t>
+      </w:r>
+      <w:proofErr w:type="spellEnd"/>
+      <w:proofErr w:type="gramEnd"/>
+      <w:r>
+        <w:t xml:space="preserve"> just did </w:t>
+      </w:r>
+    </w:p>
+    <w:p>
+      <w:pPr>
+        <w:pBdr>
+          <w:top w:val="dashed" w:sz="6" w:space="4" w:color="C1B496"/>
+          <w:left w:val="dashed" w:sz="6" w:space="4" w:color="C1B496"/>
+          <w:bottom w:val="dashed" w:sz="6" w:space="4" w:color="C1B496"/>
+          <w:right w:val="dashed" w:sz="6" w:space="4" w:color="C1B496"/>
+        </w:pBdr>
+        <w:shd w:val="clear" w:color="auto" w:fill="F3F3F3"/>
+        <w:tabs>
+          <w:tab w:val="left" w:pos="916"/>
+          <w:tab w:val="left" w:pos="1832"/>
+          <w:tab w:val="left" w:pos="2748"/>
+          <w:tab w:val="left" w:pos="3664"/>
+          <w:tab w:val="left" w:pos="4580"/>
+          <w:tab w:val="left" w:pos="5496"/>
+          <w:tab w:val="left" w:pos="6412"/>
+          <w:tab w:val="left" w:pos="7328"/>
+          <w:tab w:val="left" w:pos="8244"/>
+          <w:tab w:val="left" w:pos="9160"/>
+          <w:tab w:val="left" w:pos="10076"/>
+          <w:tab w:val="left" w:pos="10992"/>
+          <w:tab w:val="left" w:pos="11908"/>
+          <w:tab w:val="left" w:pos="12824"/>
+          <w:tab w:val="left" w:pos="13740"/>
+          <w:tab w:val="left" w:pos="14656"/>
+        </w:tabs>
+        <w:spacing w:after="120" w:line="240" w:lineRule="atLeast"/>
+        <w:textAlignment w:val="baseline"/>
+        <w:rPr>
+          <w:rFonts w:ascii="Courier" w:eastAsia="Times New Roman" w:hAnsi="Courier" w:cs="Courier New"/>
+          <w:color w:val="333333"/>
+          <w:sz w:val="20"/>
+          <w:szCs w:val="20"/>
+        </w:rPr>
+      </w:pPr>
+      <w:proofErr w:type="spellStart"/>
+      <w:proofErr w:type="gramStart"/>
+      <w:r>
+        <w:rPr>
+          <w:rFonts w:ascii="Courier" w:eastAsia="Times New Roman" w:hAnsi="Courier" w:cs="Courier New"/>
+          <w:color w:val="333333"/>
+          <w:sz w:val="20"/>
+          <w:szCs w:val="20"/>
+        </w:rPr>
+        <w:t>sudo</w:t>
+      </w:r>
+      <w:proofErr w:type="spellEnd"/>
+      <w:proofErr w:type="gramEnd"/>
+      <w:r>
+        <w:rPr>
+          <w:rFonts w:ascii="Courier" w:eastAsia="Times New Roman" w:hAnsi="Courier" w:cs="Courier New"/>
+          <w:color w:val="333333"/>
+          <w:sz w:val="20"/>
+          <w:szCs w:val="20"/>
+        </w:rPr>
+        <w:t xml:space="preserve"> restart </w:t>
+      </w:r>
+      <w:proofErr w:type="spellStart"/>
+      <w:r>
+        <w:rPr>
+          <w:rFonts w:ascii="Courier" w:eastAsia="Times New Roman" w:hAnsi="Courier" w:cs="Courier New"/>
+          <w:color w:val="333333"/>
+          <w:sz w:val="20"/>
+          <w:szCs w:val="20"/>
+        </w:rPr>
+        <w:t>ssh</w:t>
+      </w:r>
+      <w:proofErr w:type="spellEnd"/>
+    </w:p>
+    <w:p/>
+    <w:p>
+      <w:r>
+        <w:t>I downloaded ‘</w:t>
+      </w:r>
+      <w:r>
+        <w:t>MobaXterm_v9.1.zip</w:t>
+      </w:r>
+      <w:r>
+        <w:t>’ to easily verify user and PWD that defined in the system.</w:t>
+      </w:r>
+    </w:p>
+    <w:p>
+      <w:r>
+        <w:t>(</w:t>
+      </w:r>
+      <w:proofErr w:type="spellStart"/>
+      <w:proofErr w:type="gramStart"/>
+      <w:r>
+        <w:t>user:</w:t>
+      </w:r>
+      <w:proofErr w:type="gramEnd"/>
+      <w:r>
+        <w:t>root</w:t>
+      </w:r>
+      <w:proofErr w:type="spellEnd"/>
+      <w:r>
+        <w:t xml:space="preserve"> , </w:t>
+      </w:r>
+      <w:proofErr w:type="spellStart"/>
+      <w:r>
+        <w:t>pwd</w:t>
+      </w:r>
+      <w:proofErr w:type="spellEnd"/>
+      <w:r>
+        <w:t xml:space="preserve">: as the regular VNC </w:t>
+      </w:r>
+      <w:proofErr w:type="spellStart"/>
+      <w:r>
+        <w:t>pwd</w:t>
+      </w:r>
+      <w:proofErr w:type="spellEnd"/>
+      <w:r>
+        <w:t>)</w:t>
+      </w:r>
+    </w:p>
+    <w:p/>
+    <w:p>
+      <w:r>
+        <w:t xml:space="preserve">Using </w:t>
+      </w:r>
+      <w:proofErr w:type="spellStart"/>
+      <w:r>
+        <w:t>SSHserver</w:t>
+      </w:r>
+      <w:proofErr w:type="spellEnd"/>
+      <w:r>
+        <w:t xml:space="preserve"> and GDB debugger server for VS2015, also takes time for each compilation to be </w:t>
+      </w:r>
+      <w:proofErr w:type="gramStart"/>
+      <w:r>
+        <w:t>burned .</w:t>
+      </w:r>
+      <w:proofErr w:type="gramEnd"/>
+      <w:r>
+        <w:t xml:space="preserve">  </w:t>
+      </w:r>
+    </w:p>
+    <w:p>
+      <w:r>
+        <w:t>Must consider where to compile maybe code-examples, and where the real application.</w:t>
+      </w:r>
+    </w:p>
+    <w:p>
+      <w:r>
+        <w:t xml:space="preserve">Examples might be faster from VS. </w:t>
+      </w:r>
+      <w:proofErr w:type="gramStart"/>
+      <w:r>
+        <w:t>to</w:t>
+      </w:r>
+      <w:proofErr w:type="gramEnd"/>
+      <w:r>
+        <w:t xml:space="preserve"> test threads and such.</w:t>
+      </w:r>
+    </w:p>
+    <w:p/>
+    <w:p>
+      <w:r>
+        <w:t xml:space="preserve">Thread </w:t>
+      </w:r>
+      <w:proofErr w:type="gramStart"/>
+      <w:r>
+        <w:t>notes :</w:t>
+      </w:r>
+      <w:proofErr w:type="gramEnd"/>
+    </w:p>
+    <w:p>
+      <w:hyperlink r:id="rId11" w:history="1">
+        <w:r>
+          <w:rPr>
+            <w:rStyle w:val="Hyperlink"/>
+          </w:rPr>
+          <w:t>http://www.bogotobogo.com/cplusplus/multithreaded4_cplusplus11.php</w:t>
+        </w:r>
+      </w:hyperlink>
+    </w:p>
+    <w:p>
+      <w:hyperlink r:id="rId12" w:history="1">
+        <w:r>
+          <w:rPr>
+            <w:rStyle w:val="Hyperlink"/>
+          </w:rPr>
+          <w:t>https://www.youtube.com/watch?v=f2nMqNj7vxE</w:t>
+        </w:r>
+      </w:hyperlink>
+    </w:p>
+    <w:p>
+      <w:bookmarkStart w:id="0" w:name="_GoBack"/>
+      <w:bookmarkEnd w:id="0"/>
+    </w:p>
+    <w:p/>
+    <w:p/>
+    <w:p/>
+    <w:p/>
+    <w:p>
+      <w:pPr>
+        <w:rPr>
+          <w:rtl/>
+        </w:rPr>
+      </w:pPr>
+    </w:p>
     <w:sectPr>
       <w:pgSz w:w="12240" w:h="15840"/>
       <w:pgMar w:top="1440" w:right="1440" w:bottom="1440" w:left="1440" w:header="708" w:footer="708" w:gutter="0"/>
@@ -844,6 +1237,54 @@
       <w:ind w:left="220"/>
     </w:pPr>
   </w:style>
+  <w:style w:type="paragraph" w:styleId="HTML">
+    <w:name w:val="HTML Preformatted"/>
+    <w:basedOn w:val="a"/>
+    <w:link w:val="HTML0"/>
+    <w:uiPriority w:val="99"/>
+    <w:semiHidden/>
+    <w:unhideWhenUsed/>
+    <w:rsid w:val="00A84274"/>
+    <w:pPr>
+      <w:tabs>
+        <w:tab w:val="left" w:pos="916"/>
+        <w:tab w:val="left" w:pos="1832"/>
+        <w:tab w:val="left" w:pos="2748"/>
+        <w:tab w:val="left" w:pos="3664"/>
+        <w:tab w:val="left" w:pos="4580"/>
+        <w:tab w:val="left" w:pos="5496"/>
+        <w:tab w:val="left" w:pos="6412"/>
+        <w:tab w:val="left" w:pos="7328"/>
+        <w:tab w:val="left" w:pos="8244"/>
+        <w:tab w:val="left" w:pos="9160"/>
+        <w:tab w:val="left" w:pos="10076"/>
+        <w:tab w:val="left" w:pos="10992"/>
+        <w:tab w:val="left" w:pos="11908"/>
+        <w:tab w:val="left" w:pos="12824"/>
+        <w:tab w:val="left" w:pos="13740"/>
+        <w:tab w:val="left" w:pos="14656"/>
+      </w:tabs>
+      <w:spacing w:after="0" w:line="240" w:lineRule="auto"/>
+    </w:pPr>
+    <w:rPr>
+      <w:rFonts w:ascii="Courier New" w:eastAsia="Times New Roman" w:hAnsi="Courier New" w:cs="Courier New"/>
+      <w:sz w:val="20"/>
+      <w:szCs w:val="20"/>
+    </w:rPr>
+  </w:style>
+  <w:style w:type="character" w:customStyle="1" w:styleId="HTML0">
+    <w:name w:val="HTML מעוצב מראש תו"/>
+    <w:basedOn w:val="a0"/>
+    <w:link w:val="HTML"/>
+    <w:uiPriority w:val="99"/>
+    <w:semiHidden/>
+    <w:rsid w:val="00A84274"/>
+    <w:rPr>
+      <w:rFonts w:ascii="Courier New" w:eastAsia="Times New Roman" w:hAnsi="Courier New" w:cs="Courier New"/>
+      <w:sz w:val="20"/>
+      <w:szCs w:val="20"/>
+    </w:rPr>
+  </w:style>
 </w:styles>
 </file>
 
@@ -1113,7 +1554,7 @@
 </file>
 
 <file path=customXml/itemProps1.xml><?xml version="1.0" encoding="utf-8"?>
-<ds:datastoreItem xmlns:ds="http://schemas.openxmlformats.org/officeDocument/2006/customXml" ds:itemID="{3DFF2575-F2C9-4684-BC31-EB396301ABAB}">
+<ds:datastoreItem xmlns:ds="http://schemas.openxmlformats.org/officeDocument/2006/customXml" ds:itemID="{5814BDE5-318A-402D-8CC5-159B345C6398}">
   <ds:schemaRefs>
     <ds:schemaRef ds:uri="http://schemas.openxmlformats.org/officeDocument/2006/bibliography"/>
   </ds:schemaRefs>

</xml_diff>